<commit_message>
editing epic 4 lab report
</commit_message>
<xml_diff>
--- a/ai_12/oleksandr_pastukhov/Epic_4/epic4_practice_and_lab_report.docx
+++ b/ai_12/oleksandr_pastukhov/Epic_4/epic4_practice_and_lab_report.docx
@@ -70,8 +70,6 @@
           <w:rFonts w:ascii="Times New Roman" w:hAnsi="Times New Roman" w:eastAsia="Times New Roman" w:cs="Times New Roman"/>
         </w:rPr>
       </w:pPr>
-      <w:bookmarkStart w:id="1" w:name="_GoBack"/>
-      <w:bookmarkEnd w:id="1"/>
     </w:p>
     <w:p>
       <w:pPr>
@@ -3450,33 +3448,6 @@
     </w:p>
     <w:p>
       <w:pPr>
-        <w:keepNext/>
-        <w:pBdr>
-          <w:top w:val="none" w:color="auto" w:sz="0" w:space="0"/>
-          <w:left w:val="none" w:color="auto" w:sz="0" w:space="0"/>
-          <w:bottom w:val="none" w:color="auto" w:sz="0" w:space="0"/>
-          <w:right w:val="none" w:color="auto" w:sz="0" w:space="0"/>
-          <w:between w:val="none" w:color="auto" w:sz="0" w:space="0"/>
-        </w:pBdr>
-        <w:spacing w:after="0" w:line="240" w:lineRule="auto"/>
-        <w:ind w:left="720"/>
-        <w:jc w:val="center"/>
-      </w:pPr>
-    </w:p>
-    <w:p>
-      <w:pPr>
-        <w:pStyle w:val="6"/>
-        <w:jc w:val="center"/>
-        <w:rPr>
-          <w:rFonts w:ascii="Times New Roman" w:hAnsi="Times New Roman" w:eastAsia="Times New Roman" w:cs="Times New Roman"/>
-          <w:color w:val="000000"/>
-          <w:sz w:val="24"/>
-          <w:szCs w:val="24"/>
-        </w:rPr>
-      </w:pPr>
-    </w:p>
-    <w:p>
-      <w:pPr>
         <w:numPr>
           <w:ilvl w:val="0"/>
           <w:numId w:val="3"/>
@@ -3497,48 +3468,134 @@
         </w:rPr>
       </w:pPr>
       <w:r>
+        <w:drawing>
+          <wp:inline distT="0" distB="0" distL="114300" distR="114300">
+            <wp:extent cx="1866900" cy="5362575"/>
+            <wp:effectExtent l="0" t="0" r="0" b="9525"/>
+            <wp:docPr id="1" name="Picture 1"/>
+            <wp:cNvGraphicFramePr>
+              <a:graphicFrameLocks xmlns:a="http://schemas.openxmlformats.org/drawingml/2006/main" noChangeAspect="1"/>
+            </wp:cNvGraphicFramePr>
+            <a:graphic xmlns:a="http://schemas.openxmlformats.org/drawingml/2006/main">
+              <a:graphicData uri="http://schemas.openxmlformats.org/drawingml/2006/picture">
+                <pic:pic xmlns:pic="http://schemas.openxmlformats.org/drawingml/2006/picture">
+                  <pic:nvPicPr>
+                    <pic:cNvPr id="1" name="Picture 1"/>
+                    <pic:cNvPicPr>
+                      <a:picLocks noChangeAspect="1"/>
+                    </pic:cNvPicPr>
+                  </pic:nvPicPr>
+                  <pic:blipFill>
+                    <a:blip r:embed="rId7"/>
+                    <a:stretch>
+                      <a:fillRect/>
+                    </a:stretch>
+                  </pic:blipFill>
+                  <pic:spPr>
+                    <a:xfrm>
+                      <a:off x="0" y="0"/>
+                      <a:ext cx="1866900" cy="5362575"/>
+                    </a:xfrm>
+                    <a:prstGeom prst="rect">
+                      <a:avLst/>
+                    </a:prstGeom>
+                    <a:noFill/>
+                    <a:ln>
+                      <a:noFill/>
+                    </a:ln>
+                  </pic:spPr>
+                </pic:pic>
+              </a:graphicData>
+            </a:graphic>
+          </wp:inline>
+        </w:drawing>
+      </w:r>
+      <w:r>
+        <w:br w:type="textWrapping"/>
+      </w:r>
+      <w:r>
+        <w:drawing>
+          <wp:inline distT="0" distB="0" distL="114300" distR="114300">
+            <wp:extent cx="1533525" cy="5810250"/>
+            <wp:effectExtent l="0" t="0" r="9525" b="0"/>
+            <wp:docPr id="5" name="Picture 4"/>
+            <wp:cNvGraphicFramePr>
+              <a:graphicFrameLocks xmlns:a="http://schemas.openxmlformats.org/drawingml/2006/main" noChangeAspect="1"/>
+            </wp:cNvGraphicFramePr>
+            <a:graphic xmlns:a="http://schemas.openxmlformats.org/drawingml/2006/main">
+              <a:graphicData uri="http://schemas.openxmlformats.org/drawingml/2006/picture">
+                <pic:pic xmlns:pic="http://schemas.openxmlformats.org/drawingml/2006/picture">
+                  <pic:nvPicPr>
+                    <pic:cNvPr id="5" name="Picture 4"/>
+                    <pic:cNvPicPr>
+                      <a:picLocks noChangeAspect="1"/>
+                    </pic:cNvPicPr>
+                  </pic:nvPicPr>
+                  <pic:blipFill>
+                    <a:blip r:embed="rId8"/>
+                    <a:stretch>
+                      <a:fillRect/>
+                    </a:stretch>
+                  </pic:blipFill>
+                  <pic:spPr>
+                    <a:xfrm>
+                      <a:off x="0" y="0"/>
+                      <a:ext cx="1533525" cy="5810250"/>
+                    </a:xfrm>
+                    <a:prstGeom prst="rect">
+                      <a:avLst/>
+                    </a:prstGeom>
+                    <a:noFill/>
+                    <a:ln>
+                      <a:noFill/>
+                    </a:ln>
+                  </pic:spPr>
+                </pic:pic>
+              </a:graphicData>
+            </a:graphic>
+          </wp:inline>
+        </w:drawing>
+      </w:r>
+    </w:p>
+    <w:p>
+      <w:pPr>
+        <w:pStyle w:val="6"/>
+        <w:numPr>
+          <w:numId w:val="0"/>
+        </w:numPr>
+        <w:pBdr>
+          <w:top w:val="none" w:color="auto" w:sz="0" w:space="0"/>
+          <w:left w:val="none" w:color="auto" w:sz="0" w:space="0"/>
+          <w:bottom w:val="none" w:color="auto" w:sz="0" w:space="0"/>
+          <w:right w:val="none" w:color="auto" w:sz="0" w:space="0"/>
+          <w:between w:val="none" w:color="auto" w:sz="0" w:space="0"/>
+        </w:pBdr>
+        <w:spacing w:after="0" w:line="240" w:lineRule="auto"/>
+        <w:ind w:left="360" w:leftChars="0"/>
         <w:rPr>
           <w:rFonts w:ascii="Times New Roman" w:hAnsi="Times New Roman" w:eastAsia="Times New Roman" w:cs="Times New Roman"/>
           <w:color w:val="000000"/>
           <w:sz w:val="24"/>
           <w:szCs w:val="24"/>
         </w:rPr>
-        <w:t>Планований час на реалізацію – 1 година</w:t>
-      </w:r>
-    </w:p>
-    <w:p>
-      <w:pPr>
-        <w:spacing w:after="0"/>
-        <w:rPr>
-          <w:rFonts w:ascii="Times New Roman" w:hAnsi="Times New Roman" w:eastAsia="Times New Roman" w:cs="Times New Roman"/>
-          <w:sz w:val="24"/>
-          <w:szCs w:val="24"/>
-        </w:rPr>
-      </w:pPr>
-      <w:r>
-        <w:rPr>
-          <w:rFonts w:ascii="Times New Roman" w:hAnsi="Times New Roman" w:eastAsia="Times New Roman" w:cs="Times New Roman"/>
-          <w:sz w:val="24"/>
-          <w:szCs w:val="24"/>
-        </w:rPr>
-        <w:t>Програма №</w:t>
-      </w:r>
-      <w:r>
-        <w:rPr>
-          <w:rFonts w:hint="default" w:ascii="Times New Roman" w:hAnsi="Times New Roman" w:eastAsia="Times New Roman" w:cs="Times New Roman"/>
-          <w:sz w:val="24"/>
-          <w:szCs w:val="24"/>
-          <w:lang w:val="en-US"/>
-        </w:rPr>
-        <w:t xml:space="preserve">1 </w:t>
-      </w:r>
-      <w:r>
-        <w:rPr>
-          <w:rFonts w:ascii="Times New Roman" w:hAnsi="Times New Roman" w:eastAsia="Times New Roman" w:cs="Times New Roman"/>
-          <w:sz w:val="24"/>
-          <w:szCs w:val="24"/>
-        </w:rPr>
-        <w:t>VNS Lab 4 - Task 1</w:t>
+      </w:pPr>
+      <w:r>
+        <w:t xml:space="preserve">Малюнок 1 блок-схема до програми №1 </w:t>
+      </w:r>
+      <w:r>
+        <w:fldChar w:fldCharType="begin"/>
+      </w:r>
+      <w:r>
+        <w:instrText xml:space="preserve"> SEQ Малюнок_1_блок-схема_до_програми_№1 \* ARABIC </w:instrText>
+      </w:r>
+      <w:r>
+        <w:fldChar w:fldCharType="separate"/>
+      </w:r>
+      <w:r>
+        <w:t>1</w:t>
+      </w:r>
+      <w:r>
+        <w:fldChar w:fldCharType="end"/>
       </w:r>
     </w:p>
     <w:p>
@@ -3563,49 +3620,73 @@
         </w:rPr>
       </w:pPr>
       <w:r>
+        <w:drawing>
+          <wp:inline distT="0" distB="0" distL="114300" distR="114300">
+            <wp:extent cx="1619250" cy="5019675"/>
+            <wp:effectExtent l="0" t="0" r="0" b="9525"/>
+            <wp:docPr id="6" name="Picture 5"/>
+            <wp:cNvGraphicFramePr>
+              <a:graphicFrameLocks xmlns:a="http://schemas.openxmlformats.org/drawingml/2006/main" noChangeAspect="1"/>
+            </wp:cNvGraphicFramePr>
+            <a:graphic xmlns:a="http://schemas.openxmlformats.org/drawingml/2006/main">
+              <a:graphicData uri="http://schemas.openxmlformats.org/drawingml/2006/picture">
+                <pic:pic xmlns:pic="http://schemas.openxmlformats.org/drawingml/2006/picture">
+                  <pic:nvPicPr>
+                    <pic:cNvPr id="6" name="Picture 5"/>
+                    <pic:cNvPicPr>
+                      <a:picLocks noChangeAspect="1"/>
+                    </pic:cNvPicPr>
+                  </pic:nvPicPr>
+                  <pic:blipFill>
+                    <a:blip r:embed="rId9"/>
+                    <a:stretch>
+                      <a:fillRect/>
+                    </a:stretch>
+                  </pic:blipFill>
+                  <pic:spPr>
+                    <a:xfrm>
+                      <a:off x="0" y="0"/>
+                      <a:ext cx="1619250" cy="5019675"/>
+                    </a:xfrm>
+                    <a:prstGeom prst="rect">
+                      <a:avLst/>
+                    </a:prstGeom>
+                    <a:noFill/>
+                    <a:ln>
+                      <a:noFill/>
+                    </a:ln>
+                  </pic:spPr>
+                </pic:pic>
+              </a:graphicData>
+            </a:graphic>
+          </wp:inline>
+        </w:drawing>
+      </w:r>
+    </w:p>
+    <w:p>
+      <w:pPr>
+        <w:pStyle w:val="6"/>
+        <w:numPr>
+          <w:numId w:val="0"/>
+        </w:numPr>
+        <w:pBdr>
+          <w:top w:val="none" w:color="auto" w:sz="0" w:space="0"/>
+          <w:left w:val="none" w:color="auto" w:sz="0" w:space="0"/>
+          <w:bottom w:val="none" w:color="auto" w:sz="0" w:space="0"/>
+          <w:right w:val="none" w:color="auto" w:sz="0" w:space="0"/>
+          <w:between w:val="none" w:color="auto" w:sz="0" w:space="0"/>
+        </w:pBdr>
+        <w:spacing w:after="0" w:line="240" w:lineRule="auto"/>
+        <w:ind w:left="360" w:leftChars="0"/>
         <w:rPr>
           <w:rFonts w:ascii="Times New Roman" w:hAnsi="Times New Roman" w:eastAsia="Times New Roman" w:cs="Times New Roman"/>
           <w:color w:val="000000"/>
           <w:sz w:val="24"/>
           <w:szCs w:val="24"/>
         </w:rPr>
-        <w:t>Планований час на реалізацію -1 година</w:t>
-      </w:r>
-    </w:p>
-    <w:p>
-      <w:pPr>
-        <w:spacing w:after="0"/>
-        <w:rPr>
-          <w:rFonts w:hint="default" w:ascii="Times New Roman" w:hAnsi="Times New Roman" w:eastAsia="Times New Roman" w:cs="Times New Roman"/>
-          <w:sz w:val="24"/>
-          <w:szCs w:val="24"/>
-          <w:lang w:val="en-US"/>
-        </w:rPr>
-      </w:pPr>
-      <w:r>
-        <w:rPr>
-          <w:rFonts w:ascii="Times New Roman" w:hAnsi="Times New Roman" w:eastAsia="Times New Roman" w:cs="Times New Roman"/>
-          <w:sz w:val="24"/>
-          <w:szCs w:val="24"/>
-        </w:rPr>
-        <w:t>Програма №</w:t>
-      </w:r>
-      <w:r>
-        <w:rPr>
-          <w:rFonts w:hint="default" w:ascii="Times New Roman" w:hAnsi="Times New Roman" w:eastAsia="Times New Roman" w:cs="Times New Roman"/>
-          <w:sz w:val="24"/>
-          <w:szCs w:val="24"/>
-          <w:lang w:val="en-US"/>
-        </w:rPr>
-        <w:t xml:space="preserve">2 </w:t>
-      </w:r>
-      <w:r>
-        <w:rPr>
-          <w:rFonts w:ascii="Times New Roman" w:hAnsi="Times New Roman" w:eastAsia="Times New Roman" w:cs="Times New Roman"/>
-          <w:sz w:val="24"/>
-          <w:szCs w:val="24"/>
-        </w:rPr>
-        <w:t>VNS Lab 5 - Task 1</w:t>
+      </w:pPr>
+      <w:r>
+        <w:t xml:space="preserve">Малюнок 2 блок-схема до програми №1  </w:t>
       </w:r>
     </w:p>
     <w:p>
@@ -3630,49 +3711,112 @@
         </w:rPr>
       </w:pPr>
       <w:r>
-        <w:rPr>
-          <w:rFonts w:ascii="Times New Roman" w:hAnsi="Times New Roman" w:eastAsia="Times New Roman" w:cs="Times New Roman"/>
+        <w:drawing>
+          <wp:inline distT="0" distB="0" distL="114300" distR="114300">
+            <wp:extent cx="2886075" cy="5591175"/>
+            <wp:effectExtent l="0" t="0" r="9525" b="9525"/>
+            <wp:docPr id="7" name="Picture 6"/>
+            <wp:cNvGraphicFramePr>
+              <a:graphicFrameLocks xmlns:a="http://schemas.openxmlformats.org/drawingml/2006/main" noChangeAspect="1"/>
+            </wp:cNvGraphicFramePr>
+            <a:graphic xmlns:a="http://schemas.openxmlformats.org/drawingml/2006/main">
+              <a:graphicData uri="http://schemas.openxmlformats.org/drawingml/2006/picture">
+                <pic:pic xmlns:pic="http://schemas.openxmlformats.org/drawingml/2006/picture">
+                  <pic:nvPicPr>
+                    <pic:cNvPr id="7" name="Picture 6"/>
+                    <pic:cNvPicPr>
+                      <a:picLocks noChangeAspect="1"/>
+                    </pic:cNvPicPr>
+                  </pic:nvPicPr>
+                  <pic:blipFill>
+                    <a:blip r:embed="rId10"/>
+                    <a:stretch>
+                      <a:fillRect/>
+                    </a:stretch>
+                  </pic:blipFill>
+                  <pic:spPr>
+                    <a:xfrm>
+                      <a:off x="0" y="0"/>
+                      <a:ext cx="2886075" cy="5591175"/>
+                    </a:xfrm>
+                    <a:prstGeom prst="rect">
+                      <a:avLst/>
+                    </a:prstGeom>
+                    <a:noFill/>
+                    <a:ln>
+                      <a:noFill/>
+                    </a:ln>
+                  </pic:spPr>
+                </pic:pic>
+              </a:graphicData>
+            </a:graphic>
+          </wp:inline>
+        </w:drawing>
+      </w:r>
+    </w:p>
+    <w:p>
+      <w:pPr>
+        <w:pStyle w:val="6"/>
+        <w:numPr>
+          <w:numId w:val="0"/>
+        </w:numPr>
+        <w:pBdr>
+          <w:top w:val="none" w:color="auto" w:sz="0" w:space="0"/>
+          <w:left w:val="none" w:color="auto" w:sz="0" w:space="0"/>
+          <w:bottom w:val="none" w:color="auto" w:sz="0" w:space="0"/>
+          <w:right w:val="none" w:color="auto" w:sz="0" w:space="0"/>
+          <w:between w:val="none" w:color="auto" w:sz="0" w:space="0"/>
+        </w:pBdr>
+        <w:spacing w:after="0" w:line="240" w:lineRule="auto"/>
+        <w:ind w:left="360" w:leftChars="0"/>
+        <w:rPr>
+          <w:rFonts w:hint="default" w:ascii="Times New Roman" w:hAnsi="Times New Roman" w:eastAsia="Times New Roman" w:cs="Times New Roman"/>
           <w:color w:val="000000"/>
           <w:sz w:val="24"/>
           <w:szCs w:val="24"/>
-        </w:rPr>
-        <w:t>Планований час на реалізацію-1,5 годин</w:t>
-      </w:r>
-    </w:p>
-    <w:p>
-      <w:pPr>
-        <w:spacing w:after="0"/>
-        <w:rPr>
-          <w:rFonts w:ascii="Times New Roman" w:hAnsi="Times New Roman" w:eastAsia="Times New Roman" w:cs="Times New Roman"/>
-          <w:sz w:val="24"/>
-          <w:szCs w:val="24"/>
-        </w:rPr>
-      </w:pPr>
-      <w:r>
-        <w:rPr>
-          <w:rFonts w:ascii="Times New Roman" w:hAnsi="Times New Roman" w:eastAsia="Times New Roman" w:cs="Times New Roman"/>
-          <w:sz w:val="24"/>
-          <w:szCs w:val="24"/>
-        </w:rPr>
-        <w:t>Програма №</w:t>
-      </w:r>
-      <w:r>
-        <w:rPr>
-          <w:rFonts w:hint="default" w:ascii="Times New Roman" w:hAnsi="Times New Roman" w:eastAsia="Times New Roman" w:cs="Times New Roman"/>
-          <w:sz w:val="24"/>
-          <w:szCs w:val="24"/>
           <w:lang w:val="en-US"/>
         </w:rPr>
-        <w:t>4</w:t>
-      </w:r>
-      <w:r>
-        <w:rPr>
-          <w:rFonts w:ascii="Times New Roman" w:hAnsi="Times New Roman" w:eastAsia="Times New Roman" w:cs="Times New Roman"/>
-          <w:sz w:val="24"/>
-          <w:szCs w:val="24"/>
-        </w:rPr>
-        <w:t xml:space="preserve"> Algotester Lab 3</w:t>
-      </w:r>
+      </w:pPr>
+      <w:r>
+        <w:t xml:space="preserve">Малюнок </w:t>
+      </w:r>
+      <w:r>
+        <w:rPr>
+          <w:rFonts w:hint="default"/>
+          <w:lang w:val="uk-UA"/>
+        </w:rPr>
+        <w:t>3</w:t>
+      </w:r>
+      <w:r>
+        <w:t xml:space="preserve"> блок-схема до програми №1  </w:t>
+      </w:r>
+    </w:p>
+    <w:p>
+      <w:pPr>
+        <w:keepNext/>
+        <w:pBdr>
+          <w:top w:val="none" w:color="auto" w:sz="0" w:space="0"/>
+          <w:left w:val="none" w:color="auto" w:sz="0" w:space="0"/>
+          <w:bottom w:val="none" w:color="auto" w:sz="0" w:space="0"/>
+          <w:right w:val="none" w:color="auto" w:sz="0" w:space="0"/>
+          <w:between w:val="none" w:color="auto" w:sz="0" w:space="0"/>
+        </w:pBdr>
+        <w:spacing w:after="0" w:line="240" w:lineRule="auto"/>
+        <w:ind w:left="720"/>
+        <w:jc w:val="center"/>
+      </w:pPr>
+    </w:p>
+    <w:p>
+      <w:pPr>
+        <w:pStyle w:val="6"/>
+        <w:jc w:val="center"/>
+        <w:rPr>
+          <w:rFonts w:ascii="Times New Roman" w:hAnsi="Times New Roman" w:eastAsia="Times New Roman" w:cs="Times New Roman"/>
+          <w:color w:val="000000"/>
+          <w:sz w:val="24"/>
+          <w:szCs w:val="24"/>
+        </w:rPr>
+      </w:pPr>
     </w:p>
     <w:p>
       <w:pPr>
@@ -3702,7 +3846,7 @@
           <w:sz w:val="24"/>
           <w:szCs w:val="24"/>
         </w:rPr>
-        <w:t>Планований час на реалізацію-1,5 годин</w:t>
+        <w:t>Планований час на реалізацію – 1 година</w:t>
       </w:r>
     </w:p>
     <w:p>
@@ -3729,15 +3873,15 @@
           <w:szCs w:val="24"/>
           <w:lang w:val="en-US"/>
         </w:rPr>
-        <w:t>5</w:t>
-      </w:r>
-      <w:r>
-        <w:rPr>
-          <w:rFonts w:ascii="Times New Roman" w:hAnsi="Times New Roman" w:eastAsia="Times New Roman" w:cs="Times New Roman"/>
-          <w:sz w:val="24"/>
-          <w:szCs w:val="24"/>
-        </w:rPr>
-        <w:t xml:space="preserve"> Class Practice Work</w:t>
+        <w:t xml:space="preserve">1 </w:t>
+      </w:r>
+      <w:r>
+        <w:rPr>
+          <w:rFonts w:ascii="Times New Roman" w:hAnsi="Times New Roman" w:eastAsia="Times New Roman" w:cs="Times New Roman"/>
+          <w:sz w:val="24"/>
+          <w:szCs w:val="24"/>
+        </w:rPr>
+        <w:t>VNS Lab 4 - Task 1</w:t>
       </w:r>
     </w:p>
     <w:p>
@@ -3768,36 +3912,18 @@
           <w:sz w:val="24"/>
           <w:szCs w:val="24"/>
         </w:rPr>
-        <w:t>Планований час на реалізацію-</w:t>
-      </w:r>
-      <w:r>
+        <w:t>Планований час на реалізацію -1 година</w:t>
+      </w:r>
+    </w:p>
+    <w:p>
+      <w:pPr>
+        <w:spacing w:after="0"/>
         <w:rPr>
           <w:rFonts w:hint="default" w:ascii="Times New Roman" w:hAnsi="Times New Roman" w:eastAsia="Times New Roman" w:cs="Times New Roman"/>
-          <w:color w:val="000000"/>
           <w:sz w:val="24"/>
           <w:szCs w:val="24"/>
           <w:lang w:val="en-US"/>
         </w:rPr>
-        <w:t>20</w:t>
-      </w:r>
-      <w:r>
-        <w:rPr>
-          <w:rFonts w:ascii="Times New Roman" w:hAnsi="Times New Roman" w:eastAsia="Times New Roman" w:cs="Times New Roman"/>
-          <w:color w:val="000000"/>
-          <w:sz w:val="24"/>
-          <w:szCs w:val="24"/>
-        </w:rPr>
-        <w:t xml:space="preserve"> хвилин</w:t>
-      </w:r>
-    </w:p>
-    <w:p>
-      <w:pPr>
-        <w:spacing w:after="0"/>
-        <w:rPr>
-          <w:rFonts w:ascii="Times New Roman" w:hAnsi="Times New Roman" w:eastAsia="Times New Roman" w:cs="Times New Roman"/>
-          <w:sz w:val="24"/>
-          <w:szCs w:val="24"/>
-        </w:rPr>
       </w:pPr>
       <w:r>
         <w:rPr>
@@ -3814,15 +3940,15 @@
           <w:szCs w:val="24"/>
           <w:lang w:val="en-US"/>
         </w:rPr>
-        <w:t xml:space="preserve">6 </w:t>
-      </w:r>
-      <w:r>
-        <w:rPr>
-          <w:rFonts w:ascii="Times New Roman" w:hAnsi="Times New Roman" w:eastAsia="Times New Roman" w:cs="Times New Roman"/>
-          <w:sz w:val="24"/>
-          <w:szCs w:val="24"/>
-        </w:rPr>
-        <w:t>Self Practice Work</w:t>
+        <w:t xml:space="preserve">2 </w:t>
+      </w:r>
+      <w:r>
+        <w:rPr>
+          <w:rFonts w:ascii="Times New Roman" w:hAnsi="Times New Roman" w:eastAsia="Times New Roman" w:cs="Times New Roman"/>
+          <w:sz w:val="24"/>
+          <w:szCs w:val="24"/>
+        </w:rPr>
+        <w:t>VNS Lab 5 - Task 1</w:t>
       </w:r>
     </w:p>
     <w:p>
@@ -3853,6 +3979,223 @@
           <w:sz w:val="24"/>
           <w:szCs w:val="24"/>
         </w:rPr>
+        <w:t>Планований час на реалізацію-1,5 годин</w:t>
+      </w:r>
+    </w:p>
+    <w:p>
+      <w:pPr>
+        <w:spacing w:after="0"/>
+        <w:rPr>
+          <w:rFonts w:ascii="Times New Roman" w:hAnsi="Times New Roman" w:eastAsia="Times New Roman" w:cs="Times New Roman"/>
+          <w:sz w:val="24"/>
+          <w:szCs w:val="24"/>
+        </w:rPr>
+      </w:pPr>
+      <w:r>
+        <w:rPr>
+          <w:rFonts w:ascii="Times New Roman" w:hAnsi="Times New Roman" w:eastAsia="Times New Roman" w:cs="Times New Roman"/>
+          <w:sz w:val="24"/>
+          <w:szCs w:val="24"/>
+        </w:rPr>
+        <w:t>Програма №</w:t>
+      </w:r>
+      <w:r>
+        <w:rPr>
+          <w:rFonts w:hint="default" w:ascii="Times New Roman" w:hAnsi="Times New Roman" w:eastAsia="Times New Roman" w:cs="Times New Roman"/>
+          <w:sz w:val="24"/>
+          <w:szCs w:val="24"/>
+          <w:lang w:val="en-US"/>
+        </w:rPr>
+        <w:t>4</w:t>
+      </w:r>
+      <w:r>
+        <w:rPr>
+          <w:rFonts w:ascii="Times New Roman" w:hAnsi="Times New Roman" w:eastAsia="Times New Roman" w:cs="Times New Roman"/>
+          <w:sz w:val="24"/>
+          <w:szCs w:val="24"/>
+        </w:rPr>
+        <w:t xml:space="preserve"> Algotester Lab 3</w:t>
+      </w:r>
+    </w:p>
+    <w:p>
+      <w:pPr>
+        <w:numPr>
+          <w:ilvl w:val="0"/>
+          <w:numId w:val="3"/>
+        </w:numPr>
+        <w:pBdr>
+          <w:top w:val="none" w:color="auto" w:sz="0" w:space="0"/>
+          <w:left w:val="none" w:color="auto" w:sz="0" w:space="0"/>
+          <w:bottom w:val="none" w:color="auto" w:sz="0" w:space="0"/>
+          <w:right w:val="none" w:color="auto" w:sz="0" w:space="0"/>
+          <w:between w:val="none" w:color="auto" w:sz="0" w:space="0"/>
+        </w:pBdr>
+        <w:spacing w:after="0" w:line="240" w:lineRule="auto"/>
+        <w:rPr>
+          <w:rFonts w:ascii="Times New Roman" w:hAnsi="Times New Roman" w:eastAsia="Times New Roman" w:cs="Times New Roman"/>
+          <w:color w:val="000000"/>
+          <w:sz w:val="24"/>
+          <w:szCs w:val="24"/>
+        </w:rPr>
+      </w:pPr>
+      <w:r>
+        <w:rPr>
+          <w:rFonts w:ascii="Times New Roman" w:hAnsi="Times New Roman" w:eastAsia="Times New Roman" w:cs="Times New Roman"/>
+          <w:color w:val="000000"/>
+          <w:sz w:val="24"/>
+          <w:szCs w:val="24"/>
+        </w:rPr>
+        <w:t>Планований час на реалізацію-1,5 годин</w:t>
+      </w:r>
+    </w:p>
+    <w:p>
+      <w:pPr>
+        <w:spacing w:after="0"/>
+        <w:rPr>
+          <w:rFonts w:ascii="Times New Roman" w:hAnsi="Times New Roman" w:eastAsia="Times New Roman" w:cs="Times New Roman"/>
+          <w:sz w:val="24"/>
+          <w:szCs w:val="24"/>
+        </w:rPr>
+      </w:pPr>
+      <w:r>
+        <w:rPr>
+          <w:rFonts w:ascii="Times New Roman" w:hAnsi="Times New Roman" w:eastAsia="Times New Roman" w:cs="Times New Roman"/>
+          <w:sz w:val="24"/>
+          <w:szCs w:val="24"/>
+        </w:rPr>
+        <w:t>Програма №</w:t>
+      </w:r>
+      <w:r>
+        <w:rPr>
+          <w:rFonts w:hint="default" w:ascii="Times New Roman" w:hAnsi="Times New Roman" w:eastAsia="Times New Roman" w:cs="Times New Roman"/>
+          <w:sz w:val="24"/>
+          <w:szCs w:val="24"/>
+          <w:lang w:val="en-US"/>
+        </w:rPr>
+        <w:t>5</w:t>
+      </w:r>
+      <w:r>
+        <w:rPr>
+          <w:rFonts w:ascii="Times New Roman" w:hAnsi="Times New Roman" w:eastAsia="Times New Roman" w:cs="Times New Roman"/>
+          <w:sz w:val="24"/>
+          <w:szCs w:val="24"/>
+        </w:rPr>
+        <w:t xml:space="preserve"> Class Practice Work</w:t>
+      </w:r>
+    </w:p>
+    <w:p>
+      <w:pPr>
+        <w:numPr>
+          <w:ilvl w:val="0"/>
+          <w:numId w:val="3"/>
+        </w:numPr>
+        <w:pBdr>
+          <w:top w:val="none" w:color="auto" w:sz="0" w:space="0"/>
+          <w:left w:val="none" w:color="auto" w:sz="0" w:space="0"/>
+          <w:bottom w:val="none" w:color="auto" w:sz="0" w:space="0"/>
+          <w:right w:val="none" w:color="auto" w:sz="0" w:space="0"/>
+          <w:between w:val="none" w:color="auto" w:sz="0" w:space="0"/>
+        </w:pBdr>
+        <w:spacing w:after="0" w:line="240" w:lineRule="auto"/>
+        <w:rPr>
+          <w:rFonts w:ascii="Times New Roman" w:hAnsi="Times New Roman" w:eastAsia="Times New Roman" w:cs="Times New Roman"/>
+          <w:color w:val="000000"/>
+          <w:sz w:val="24"/>
+          <w:szCs w:val="24"/>
+        </w:rPr>
+      </w:pPr>
+      <w:r>
+        <w:rPr>
+          <w:rFonts w:ascii="Times New Roman" w:hAnsi="Times New Roman" w:eastAsia="Times New Roman" w:cs="Times New Roman"/>
+          <w:color w:val="000000"/>
+          <w:sz w:val="24"/>
+          <w:szCs w:val="24"/>
+        </w:rPr>
+        <w:t>Планований час на реалізацію-</w:t>
+      </w:r>
+      <w:r>
+        <w:rPr>
+          <w:rFonts w:hint="default" w:ascii="Times New Roman" w:hAnsi="Times New Roman" w:eastAsia="Times New Roman" w:cs="Times New Roman"/>
+          <w:color w:val="000000"/>
+          <w:sz w:val="24"/>
+          <w:szCs w:val="24"/>
+          <w:lang w:val="en-US"/>
+        </w:rPr>
+        <w:t>20</w:t>
+      </w:r>
+      <w:r>
+        <w:rPr>
+          <w:rFonts w:ascii="Times New Roman" w:hAnsi="Times New Roman" w:eastAsia="Times New Roman" w:cs="Times New Roman"/>
+          <w:color w:val="000000"/>
+          <w:sz w:val="24"/>
+          <w:szCs w:val="24"/>
+        </w:rPr>
+        <w:t xml:space="preserve"> хвилин</w:t>
+      </w:r>
+    </w:p>
+    <w:p>
+      <w:pPr>
+        <w:spacing w:after="0"/>
+        <w:rPr>
+          <w:rFonts w:ascii="Times New Roman" w:hAnsi="Times New Roman" w:eastAsia="Times New Roman" w:cs="Times New Roman"/>
+          <w:sz w:val="24"/>
+          <w:szCs w:val="24"/>
+        </w:rPr>
+      </w:pPr>
+      <w:r>
+        <w:rPr>
+          <w:rFonts w:ascii="Times New Roman" w:hAnsi="Times New Roman" w:eastAsia="Times New Roman" w:cs="Times New Roman"/>
+          <w:sz w:val="24"/>
+          <w:szCs w:val="24"/>
+        </w:rPr>
+        <w:t>Програма №</w:t>
+      </w:r>
+      <w:r>
+        <w:rPr>
+          <w:rFonts w:hint="default" w:ascii="Times New Roman" w:hAnsi="Times New Roman" w:eastAsia="Times New Roman" w:cs="Times New Roman"/>
+          <w:sz w:val="24"/>
+          <w:szCs w:val="24"/>
+          <w:lang w:val="en-US"/>
+        </w:rPr>
+        <w:t xml:space="preserve">6 </w:t>
+      </w:r>
+      <w:r>
+        <w:rPr>
+          <w:rFonts w:ascii="Times New Roman" w:hAnsi="Times New Roman" w:eastAsia="Times New Roman" w:cs="Times New Roman"/>
+          <w:sz w:val="24"/>
+          <w:szCs w:val="24"/>
+        </w:rPr>
+        <w:t>Self Practice Work</w:t>
+      </w:r>
+    </w:p>
+    <w:p>
+      <w:pPr>
+        <w:numPr>
+          <w:ilvl w:val="0"/>
+          <w:numId w:val="3"/>
+        </w:numPr>
+        <w:pBdr>
+          <w:top w:val="none" w:color="auto" w:sz="0" w:space="0"/>
+          <w:left w:val="none" w:color="auto" w:sz="0" w:space="0"/>
+          <w:bottom w:val="none" w:color="auto" w:sz="0" w:space="0"/>
+          <w:right w:val="none" w:color="auto" w:sz="0" w:space="0"/>
+          <w:between w:val="none" w:color="auto" w:sz="0" w:space="0"/>
+        </w:pBdr>
+        <w:spacing w:after="0" w:line="240" w:lineRule="auto"/>
+        <w:rPr>
+          <w:rFonts w:ascii="Times New Roman" w:hAnsi="Times New Roman" w:eastAsia="Times New Roman" w:cs="Times New Roman"/>
+          <w:color w:val="000000"/>
+          <w:sz w:val="24"/>
+          <w:szCs w:val="24"/>
+        </w:rPr>
+      </w:pPr>
+      <w:r>
+        <w:rPr>
+          <w:rFonts w:ascii="Times New Roman" w:hAnsi="Times New Roman" w:eastAsia="Times New Roman" w:cs="Times New Roman"/>
+          <w:color w:val="000000"/>
+          <w:sz w:val="24"/>
+          <w:szCs w:val="24"/>
+        </w:rPr>
         <w:t>Планований час на реалізацію-30 хвилин</w:t>
       </w:r>
     </w:p>
@@ -31252,13 +31595,6 @@
       </w:r>
     </w:p>
     <w:p>
-      <w:pPr>
-        <w:rPr>
-          <w:rFonts w:ascii="Times New Roman" w:hAnsi="Times New Roman" w:eastAsia="Times New Roman" w:cs="Times New Roman"/>
-          <w:sz w:val="24"/>
-          <w:szCs w:val="24"/>
-        </w:rPr>
-      </w:pPr>
       <w:r>
         <w:drawing>
           <wp:inline distT="0" distB="0" distL="114300" distR="114300">
@@ -31278,7 +31614,7 @@
                     </pic:cNvPicPr>
                   </pic:nvPicPr>
                   <pic:blipFill>
-                    <a:blip r:embed="rId7"/>
+                    <a:blip r:embed="rId11"/>
                     <a:stretch>
                       <a:fillRect/>
                     </a:stretch>
@@ -31305,6 +31641,24 @@
     </w:p>
     <w:p>
       <w:pPr>
+        <w:pStyle w:val="6"/>
+      </w:pPr>
+      <w:r>
+        <w:t xml:space="preserve">Малюнок </w:t>
+      </w:r>
+      <w:r>
+        <w:rPr>
+          <w:rFonts w:hint="default"/>
+          <w:lang w:val="en-US"/>
+        </w:rPr>
+        <w:t>4 output</w:t>
+      </w:r>
+      <w:r>
+        <w:t xml:space="preserve"> до програми №1  </w:t>
+      </w:r>
+    </w:p>
+    <w:p>
+      <w:pPr>
         <w:rPr>
           <w:rFonts w:hint="default" w:ascii="Times New Roman" w:hAnsi="Times New Roman" w:eastAsia="Times New Roman" w:cs="Times New Roman"/>
           <w:sz w:val="24"/>
@@ -31391,13 +31745,6 @@
       </w:r>
     </w:p>
     <w:p>
-      <w:pPr>
-        <w:rPr>
-          <w:rFonts w:ascii="Times New Roman" w:hAnsi="Times New Roman" w:eastAsia="Times New Roman" w:cs="Times New Roman"/>
-          <w:sz w:val="24"/>
-          <w:szCs w:val="24"/>
-        </w:rPr>
-      </w:pPr>
       <w:r>
         <w:drawing>
           <wp:inline distT="0" distB="0" distL="114300" distR="114300">
@@ -31417,7 +31764,7 @@
                     </pic:cNvPicPr>
                   </pic:nvPicPr>
                   <pic:blipFill>
-                    <a:blip r:embed="rId8"/>
+                    <a:blip r:embed="rId12"/>
                     <a:stretch>
                       <a:fillRect/>
                     </a:stretch>
@@ -31444,6 +31791,35 @@
     </w:p>
     <w:p>
       <w:pPr>
+        <w:pStyle w:val="6"/>
+        <w:rPr>
+          <w:rFonts w:hint="default"/>
+          <w:lang w:val="en-US"/>
+        </w:rPr>
+      </w:pPr>
+      <w:r>
+        <w:t xml:space="preserve">Малюнок </w:t>
+      </w:r>
+      <w:r>
+        <w:rPr>
+          <w:rFonts w:hint="default"/>
+          <w:lang w:val="en-US"/>
+        </w:rPr>
+        <w:t>5</w:t>
+      </w:r>
+      <w:r>
+        <w:t xml:space="preserve"> output до програми №</w:t>
+      </w:r>
+      <w:r>
+        <w:rPr>
+          <w:rFonts w:hint="default"/>
+          <w:lang w:val="en-US"/>
+        </w:rPr>
+        <w:t>2</w:t>
+      </w:r>
+    </w:p>
+    <w:p>
+      <w:pPr>
         <w:rPr>
           <w:rFonts w:hint="default" w:ascii="Times New Roman" w:hAnsi="Times New Roman" w:eastAsia="Times New Roman" w:cs="Times New Roman"/>
           <w:sz w:val="24"/>
@@ -31523,14 +31899,6 @@
       </w:r>
     </w:p>
     <w:p>
-      <w:pPr>
-        <w:rPr>
-          <w:rFonts w:ascii="Times New Roman" w:hAnsi="Times New Roman" w:eastAsia="Times New Roman" w:cs="Times New Roman"/>
-          <w:sz w:val="24"/>
-          <w:szCs w:val="24"/>
-          <w:lang w:val="en-US"/>
-        </w:rPr>
-      </w:pPr>
       <w:r>
         <w:drawing>
           <wp:inline distT="0" distB="0" distL="114300" distR="114300">
@@ -31550,7 +31918,7 @@
                     </pic:cNvPicPr>
                   </pic:nvPicPr>
                   <pic:blipFill>
-                    <a:blip r:embed="rId9"/>
+                    <a:blip r:embed="rId13"/>
                     <a:stretch>
                       <a:fillRect/>
                     </a:stretch>
@@ -31577,6 +31945,35 @@
     </w:p>
     <w:p>
       <w:pPr>
+        <w:pStyle w:val="6"/>
+        <w:rPr>
+          <w:rFonts w:hint="default"/>
+          <w:lang w:val="en-US"/>
+        </w:rPr>
+      </w:pPr>
+      <w:r>
+        <w:t xml:space="preserve">Малюнок </w:t>
+      </w:r>
+      <w:r>
+        <w:rPr>
+          <w:rFonts w:hint="default"/>
+          <w:lang w:val="en-US"/>
+        </w:rPr>
+        <w:t>6</w:t>
+      </w:r>
+      <w:r>
+        <w:t xml:space="preserve"> output до програми №</w:t>
+      </w:r>
+      <w:r>
+        <w:rPr>
+          <w:rFonts w:hint="default"/>
+          <w:lang w:val="en-US"/>
+        </w:rPr>
+        <w:t>3</w:t>
+      </w:r>
+    </w:p>
+    <w:p>
+      <w:pPr>
         <w:rPr>
           <w:rFonts w:ascii="Times New Roman" w:hAnsi="Times New Roman" w:eastAsia="Times New Roman" w:cs="Times New Roman"/>
           <w:sz w:val="24"/>
@@ -31684,7 +32081,7 @@
                     </pic:cNvPicPr>
                   </pic:nvPicPr>
                   <pic:blipFill>
-                    <a:blip r:embed="rId10"/>
+                    <a:blip r:embed="rId14"/>
                     <a:stretch>
                       <a:fillRect/>
                     </a:stretch>
@@ -31711,6 +32108,35 @@
     </w:p>
     <w:p>
       <w:pPr>
+        <w:pStyle w:val="6"/>
+        <w:rPr>
+          <w:rFonts w:hint="default"/>
+          <w:lang w:val="en-US"/>
+        </w:rPr>
+      </w:pPr>
+      <w:r>
+        <w:t xml:space="preserve">Малюнок </w:t>
+      </w:r>
+      <w:r>
+        <w:rPr>
+          <w:rFonts w:hint="default"/>
+          <w:lang w:val="en-US"/>
+        </w:rPr>
+        <w:t>7</w:t>
+      </w:r>
+      <w:r>
+        <w:t xml:space="preserve"> output до програми №</w:t>
+      </w:r>
+      <w:r>
+        <w:rPr>
+          <w:rFonts w:hint="default"/>
+          <w:lang w:val="en-US"/>
+        </w:rPr>
+        <w:t>4</w:t>
+      </w:r>
+    </w:p>
+    <w:p>
+      <w:pPr>
         <w:rPr>
           <w:rFonts w:ascii="Times New Roman" w:hAnsi="Times New Roman" w:eastAsia="Times New Roman" w:cs="Times New Roman"/>
           <w:sz w:val="24"/>
@@ -31793,14 +32219,6 @@
       </w:r>
     </w:p>
     <w:p>
-      <w:pPr>
-        <w:rPr>
-          <w:rFonts w:ascii="Consolas" w:hAnsi="Consolas" w:eastAsia="Times New Roman" w:cs="Times New Roman"/>
-          <w:color w:val="CCCCCC"/>
-          <w:sz w:val="21"/>
-          <w:szCs w:val="21"/>
-        </w:rPr>
-      </w:pPr>
       <w:r>
         <w:drawing>
           <wp:inline distT="0" distB="0" distL="114300" distR="114300">
@@ -31820,7 +32238,7 @@
                     </pic:cNvPicPr>
                   </pic:nvPicPr>
                   <pic:blipFill>
-                    <a:blip r:embed="rId11"/>
+                    <a:blip r:embed="rId15"/>
                     <a:stretch>
                       <a:fillRect/>
                     </a:stretch>
@@ -31847,6 +32265,35 @@
     </w:p>
     <w:p>
       <w:pPr>
+        <w:pStyle w:val="6"/>
+        <w:rPr>
+          <w:rFonts w:hint="default"/>
+          <w:lang w:val="en-US"/>
+        </w:rPr>
+      </w:pPr>
+      <w:r>
+        <w:t xml:space="preserve">Малюнок </w:t>
+      </w:r>
+      <w:r>
+        <w:rPr>
+          <w:rFonts w:hint="default"/>
+          <w:lang w:val="en-US"/>
+        </w:rPr>
+        <w:t>8</w:t>
+      </w:r>
+      <w:r>
+        <w:t xml:space="preserve"> output до програми №</w:t>
+      </w:r>
+      <w:r>
+        <w:rPr>
+          <w:rFonts w:hint="default"/>
+          <w:lang w:val="en-US"/>
+        </w:rPr>
+        <w:t>5</w:t>
+      </w:r>
+    </w:p>
+    <w:p>
+      <w:pPr>
         <w:rPr>
           <w:rFonts w:ascii="Times New Roman" w:hAnsi="Times New Roman" w:eastAsia="Times New Roman" w:cs="Times New Roman"/>
           <w:sz w:val="24"/>
@@ -31955,13 +32402,6 @@
       </w:r>
     </w:p>
     <w:p>
-      <w:pPr>
-        <w:rPr>
-          <w:rFonts w:ascii="Times New Roman" w:hAnsi="Times New Roman" w:eastAsia="Times New Roman" w:cs="Times New Roman"/>
-          <w:sz w:val="24"/>
-          <w:szCs w:val="24"/>
-        </w:rPr>
-      </w:pPr>
       <w:r>
         <w:drawing>
           <wp:inline distT="0" distB="0" distL="114300" distR="114300">
@@ -31981,7 +32421,7 @@
                     </pic:cNvPicPr>
                   </pic:nvPicPr>
                   <pic:blipFill>
-                    <a:blip r:embed="rId12"/>
+                    <a:blip r:embed="rId16"/>
                     <a:stretch>
                       <a:fillRect/>
                     </a:stretch>
@@ -32007,6 +32447,35 @@
       </w:r>
     </w:p>
     <w:p>
+      <w:pPr>
+        <w:pStyle w:val="6"/>
+        <w:rPr>
+          <w:rFonts w:hint="default"/>
+          <w:lang w:val="en-US"/>
+        </w:rPr>
+      </w:pPr>
+      <w:r>
+        <w:t xml:space="preserve">Малюнок </w:t>
+      </w:r>
+      <w:r>
+        <w:rPr>
+          <w:rFonts w:hint="default"/>
+          <w:lang w:val="en-US"/>
+        </w:rPr>
+        <w:t>9</w:t>
+      </w:r>
+      <w:r>
+        <w:t xml:space="preserve"> output до програми №</w:t>
+      </w:r>
+      <w:r>
+        <w:rPr>
+          <w:rFonts w:hint="default"/>
+          <w:lang w:val="en-US"/>
+        </w:rPr>
+        <w:t>6</w:t>
+      </w:r>
+    </w:p>
+    <w:p>
       <w:r>
         <w:rPr>
           <w:rFonts w:ascii="Times New Roman" w:hAnsi="Times New Roman" w:eastAsia="Times New Roman" w:cs="Times New Roman"/>
@@ -32048,7 +32517,17 @@
           <w:sz w:val="24"/>
           <w:szCs w:val="24"/>
         </w:rPr>
-        <w:t>хвилин</w:t>
+        <w:t>хви</w:t>
+      </w:r>
+      <w:bookmarkStart w:id="1" w:name="_GoBack"/>
+      <w:bookmarkEnd w:id="1"/>
+      <w:r>
+        <w:rPr>
+          <w:rFonts w:ascii="Times New Roman" w:hAnsi="Times New Roman" w:eastAsia="Times New Roman" w:cs="Times New Roman"/>
+          <w:sz w:val="24"/>
+          <w:szCs w:val="24"/>
+        </w:rPr>
+        <w:t>лин</w:t>
       </w:r>
       <w:bookmarkStart w:id="0" w:name="_heading=h.i4rg1fbwjtfq" w:colFirst="0" w:colLast="0"/>
       <w:bookmarkEnd w:id="0"/>

</xml_diff>